<commit_message>
CPP Game UML v1.02
</commit_message>
<xml_diff>
--- a/CPP Game UML.docx
+++ b/CPP Game UML.docx
@@ -131,6 +131,9 @@
             <w:r>
               <w:t>+ string GetName()</w:t>
             </w:r>
+            <w:r>
+              <w:t xml:space="preserve"> const</w:t>
+            </w:r>
           </w:p>
           <w:p>
             <w:r>
@@ -146,16 +149,28 @@
             <w:r>
               <w:t>+ double GetLevelXp()</w:t>
             </w:r>
-          </w:p>
-          <w:p>
-            <w:r>
-              <w:t>+ void AddLevelXp()</w:t>
+            <w:r>
+              <w:t xml:space="preserve"> const</w:t>
+            </w:r>
+          </w:p>
+          <w:p>
+            <w:r>
+              <w:t>+ void AddLevelXp(</w:t>
+            </w:r>
+            <w:r>
+              <w:t>double xp</w:t>
+            </w:r>
+            <w:r>
+              <w:t>)</w:t>
             </w:r>
           </w:p>
           <w:p>
             <w:r>
               <w:t>+ int GetLevel()</w:t>
             </w:r>
+            <w:r>
+              <w:t xml:space="preserve"> const</w:t>
+            </w:r>
           </w:p>
           <w:p>
             <w:r>
@@ -170,48 +185,96 @@
           </w:p>
           <w:p>
             <w:r>
-              <w:t>+ void Combat(Monster m)</w:t>
-            </w:r>
-          </w:p>
-          <w:p>
-            <w:r>
-              <w:t>+ void Trade(Trader t)</w:t>
-            </w:r>
-          </w:p>
-          <w:p>
-            <w:r>
-              <w:t>+ void Talk(Guide g)</w:t>
-            </w:r>
-          </w:p>
-          <w:p>
-            <w:r>
-              <w:t>+ void Equip(Item i)</w:t>
-            </w:r>
-          </w:p>
-          <w:p>
-            <w:r>
-              <w:t>+ void Unequip(Item i)</w:t>
-            </w:r>
-          </w:p>
-          <w:p>
-            <w:r>
-              <w:t>+ void DrinkPotion(Potion p)</w:t>
-            </w:r>
-          </w:p>
-          <w:p>
-            <w:r>
-              <w:t>+ void AddToBackpack(Item i)</w:t>
+              <w:t>+ void Combat(</w:t>
+            </w:r>
+            <w:r>
+              <w:t xml:space="preserve">const </w:t>
+            </w:r>
+            <w:r>
+              <w:t>Monster m)</w:t>
+            </w:r>
+          </w:p>
+          <w:p>
+            <w:r>
+              <w:t>+ void Trade(</w:t>
+            </w:r>
+            <w:r>
+              <w:t xml:space="preserve">const </w:t>
+            </w:r>
+            <w:r>
+              <w:t>Trader t)</w:t>
+            </w:r>
+          </w:p>
+          <w:p>
+            <w:r>
+              <w:t>+ void Talk(</w:t>
+            </w:r>
+            <w:r>
+              <w:t xml:space="preserve">const </w:t>
+            </w:r>
+            <w:r>
+              <w:t>Guide g)</w:t>
+            </w:r>
+          </w:p>
+          <w:p>
+            <w:r>
+              <w:t>+ void Equip(</w:t>
+            </w:r>
+            <w:r>
+              <w:t xml:space="preserve">const </w:t>
+            </w:r>
+            <w:r>
+              <w:t>Item i)</w:t>
+            </w:r>
+          </w:p>
+          <w:p>
+            <w:r>
+              <w:t>+ void Unequip(</w:t>
+            </w:r>
+            <w:r>
+              <w:t xml:space="preserve">const </w:t>
+            </w:r>
+            <w:r>
+              <w:t>Item i)</w:t>
+            </w:r>
+          </w:p>
+          <w:p>
+            <w:r>
+              <w:t>+ void DrinkPotion(</w:t>
+            </w:r>
+            <w:r>
+              <w:t xml:space="preserve">const </w:t>
+            </w:r>
+            <w:r>
+              <w:t>Potion p)</w:t>
+            </w:r>
+          </w:p>
+          <w:p>
+            <w:r>
+              <w:t>+ void AddToBackpack(</w:t>
+            </w:r>
+            <w:r>
+              <w:t xml:space="preserve">const </w:t>
+            </w:r>
+            <w:r>
+              <w:t>Item i)</w:t>
             </w:r>
           </w:p>
           <w:p>
             <w:r>
               <w:t>+ void CheckBackpack()</w:t>
             </w:r>
+            <w:r>
+              <w:t xml:space="preserve"> const</w:t>
+            </w:r>
           </w:p>
           <w:p>
             <w:r>
               <w:t>+ int GetAttack()</w:t>
             </w:r>
+            <w:r>
+              <w:t xml:space="preserve"> const</w:t>
+            </w:r>
           </w:p>
           <w:p>
             <w:r>
@@ -222,6 +285,9 @@
             <w:r>
               <w:t>+ int GetWeaponDamage()</w:t>
             </w:r>
+            <w:r>
+              <w:t xml:space="preserve"> const</w:t>
+            </w:r>
           </w:p>
           <w:p>
             <w:r>
@@ -238,6 +304,9 @@
             <w:r>
               <w:t>e()</w:t>
             </w:r>
+            <w:r>
+              <w:t xml:space="preserve"> const</w:t>
+            </w:r>
           </w:p>
           <w:p>
             <w:r>
@@ -248,6 +317,9 @@
             <w:r>
               <w:t>+ int GetHp()</w:t>
             </w:r>
+            <w:r>
+              <w:t xml:space="preserve"> const</w:t>
+            </w:r>
           </w:p>
           <w:p>
             <w:r>
@@ -258,10 +330,24 @@
             <w:r>
               <w:t>+ int GetCoins()</w:t>
             </w:r>
-          </w:p>
-          <w:p>
-            <w:r>
-              <w:t>+ void SetCoins(int c)</w:t>
+            <w:r>
+              <w:t xml:space="preserve"> const</w:t>
+            </w:r>
+          </w:p>
+          <w:p>
+            <w:r>
+              <w:t xml:space="preserve">+ void </w:t>
+            </w:r>
+            <w:r>
+              <w:t>Add</w:t>
+            </w:r>
+            <w:r>
+              <w:t>Coins(int c)</w:t>
+            </w:r>
+          </w:p>
+          <w:p>
+            <w:r>
+              <w:t>+ void SpendCoins(int c)</w:t>
             </w:r>
           </w:p>
         </w:tc>
@@ -288,7 +374,6 @@
               <w:jc w:val="center"/>
             </w:pPr>
             <w:r>
-              <w:lastRenderedPageBreak/>
               <w:t>Guide</w:t>
             </w:r>
           </w:p>
@@ -330,10 +415,19 @@
             <w:r>
               <w:t>+ string GetName()</w:t>
             </w:r>
-          </w:p>
-          <w:p>
-            <w:r>
-              <w:t>+ void SetName()</w:t>
+            <w:r>
+              <w:t xml:space="preserve"> const</w:t>
+            </w:r>
+          </w:p>
+          <w:p>
+            <w:r>
+              <w:t>+ void SetName(</w:t>
+            </w:r>
+            <w:r>
+              <w:t>string n</w:t>
+            </w:r>
+            <w:r>
+              <w:t>)</w:t>
             </w:r>
           </w:p>
           <w:p>
@@ -403,6 +497,9 @@
             <w:r>
               <w:t>char specialty</w:t>
             </w:r>
+            <w:r>
+              <w:t xml:space="preserve"> = 0</w:t>
+            </w:r>
           </w:p>
           <w:p>
             <w:r>
@@ -439,13 +536,11 @@
           </w:p>
           <w:p>
             <w:r>
-              <w:t>+ Trader(string name, char specialty)</w:t>
-            </w:r>
-          </w:p>
-          <w:p>
-            <w:r>
               <w:t>+ string GetName()</w:t>
             </w:r>
+            <w:r>
+              <w:t xml:space="preserve"> const</w:t>
+            </w:r>
           </w:p>
           <w:p>
             <w:r>
@@ -456,6 +551,9 @@
             <w:r>
               <w:t>+ int GetCoins()</w:t>
             </w:r>
+            <w:r>
+              <w:t xml:space="preserve"> const</w:t>
+            </w:r>
           </w:p>
           <w:p>
             <w:r>
@@ -466,6 +564,9 @@
             <w:r>
               <w:t>+ char GetSpecialty()</w:t>
             </w:r>
+            <w:r>
+              <w:t xml:space="preserve"> const</w:t>
+            </w:r>
           </w:p>
           <w:p>
             <w:r>
@@ -476,20 +577,38 @@
             <w:r>
               <w:t>+ void ListInventory()</w:t>
             </w:r>
-          </w:p>
-          <w:p>
-            <w:r>
-              <w:t>+ void AddToInventory(Item stock)</w:t>
+            <w:r>
+              <w:t xml:space="preserve"> const</w:t>
+            </w:r>
+          </w:p>
+          <w:p>
+            <w:r>
+              <w:t>+ void AddToInventory(</w:t>
+            </w:r>
+            <w:r>
+              <w:t xml:space="preserve">const </w:t>
+            </w:r>
+            <w:r>
+              <w:t>Item stock)</w:t>
             </w:r>
           </w:p>
           <w:p>
             <w:r>
               <w:t>+ double GetPriceMultiplier()</w:t>
             </w:r>
-          </w:p>
-          <w:p>
-            <w:r>
-              <w:t>+ void SetPriceMultiplier()</w:t>
+            <w:r>
+              <w:t xml:space="preserve"> const</w:t>
+            </w:r>
+          </w:p>
+          <w:p>
+            <w:r>
+              <w:t>+ void SetPriceMultiplier(</w:t>
+            </w:r>
+            <w:r>
+              <w:t>double mult</w:t>
+            </w:r>
+            <w:r>
+              <w:t>)</w:t>
             </w:r>
           </w:p>
         </w:tc>
@@ -662,7 +781,6 @@
               <w:jc w:val="center"/>
             </w:pPr>
             <w:r>
-              <w:lastRenderedPageBreak/>
               <w:t>Cleric</w:t>
             </w:r>
             <w:r>
@@ -745,6 +863,9 @@
             <w:r>
               <w:t>- virtual char specialty</w:t>
             </w:r>
+            <w:r>
+              <w:t xml:space="preserve"> = 0</w:t>
+            </w:r>
           </w:p>
           <w:p>
             <w:r>
@@ -797,6 +918,9 @@
             <w:r>
               <w:t>+ string GetName()</w:t>
             </w:r>
+            <w:r>
+              <w:t xml:space="preserve"> const</w:t>
+            </w:r>
           </w:p>
           <w:p>
             <w:r>
@@ -807,6 +931,9 @@
             <w:r>
               <w:t>+ char GetSpecialty</w:t>
             </w:r>
+            <w:r>
+              <w:t>() const</w:t>
+            </w:r>
           </w:p>
           <w:p>
             <w:r>
@@ -817,6 +944,9 @@
             <w:r>
               <w:t>+ int GetLevel()</w:t>
             </w:r>
+            <w:r>
+              <w:t xml:space="preserve"> const</w:t>
+            </w:r>
           </w:p>
           <w:p>
             <w:r>
@@ -825,7 +955,13 @@
           </w:p>
           <w:p>
             <w:r>
-              <w:t>+ void Combat(Monster m)</w:t>
+              <w:t>+ void Combat(</w:t>
+            </w:r>
+            <w:r>
+              <w:t xml:space="preserve">const </w:t>
+            </w:r>
+            <w:r>
+              <w:t>Monster m)</w:t>
             </w:r>
           </w:p>
           <w:p>
@@ -835,18 +971,33 @@
           </w:p>
           <w:p>
             <w:r>
-              <w:t>+ void Equip(Item i)</w:t>
-            </w:r>
-          </w:p>
-          <w:p>
-            <w:r>
-              <w:t>+ void Unequip(Item i)</w:t>
+              <w:t>+ void Equip(</w:t>
+            </w:r>
+            <w:r>
+              <w:t xml:space="preserve">const </w:t>
+            </w:r>
+            <w:r>
+              <w:t>Item i)</w:t>
+            </w:r>
+          </w:p>
+          <w:p>
+            <w:r>
+              <w:t>+ void Unequip(</w:t>
+            </w:r>
+            <w:r>
+              <w:t xml:space="preserve">const </w:t>
+            </w:r>
+            <w:r>
+              <w:t>Item i)</w:t>
             </w:r>
           </w:p>
           <w:p>
             <w:r>
               <w:t>+ int GetAttack()</w:t>
             </w:r>
+            <w:r>
+              <w:t xml:space="preserve"> const</w:t>
+            </w:r>
           </w:p>
           <w:p>
             <w:r>
@@ -857,6 +1008,9 @@
             <w:r>
               <w:t>+ int GetWeaponDamage()</w:t>
             </w:r>
+            <w:r>
+              <w:t xml:space="preserve"> const</w:t>
+            </w:r>
           </w:p>
           <w:p>
             <w:r>
@@ -867,6 +1021,9 @@
             <w:r>
               <w:t>+ int GetDefense()</w:t>
             </w:r>
+            <w:r>
+              <w:t xml:space="preserve"> const</w:t>
+            </w:r>
           </w:p>
           <w:p>
             <w:r>
@@ -876,6 +1033,9 @@
           <w:p>
             <w:r>
               <w:t>+ int GetHp()</w:t>
+            </w:r>
+            <w:r>
+              <w:t xml:space="preserve"> const</w:t>
             </w:r>
           </w:p>
           <w:p>
@@ -953,6 +1113,9 @@
           <w:p>
             <w:r>
               <w:t>+ double GetAttackMultiplier()</w:t>
+            </w:r>
+            <w:r>
+              <w:t xml:space="preserve"> const</w:t>
             </w:r>
           </w:p>
           <w:p>
@@ -983,7 +1146,6 @@
               <w:jc w:val="center"/>
             </w:pPr>
             <w:r>
-              <w:lastRenderedPageBreak/>
               <w:t>Dwarf</w:t>
             </w:r>
             <w:r>
@@ -1004,7 +1166,14 @@
           </w:p>
           <w:p>
             <w:r>
-              <w:t>- double Defen</w:t>
+              <w:t xml:space="preserve">- double </w:t>
+            </w:r>
+            <w:proofErr w:type="spellStart"/>
+            <w:r>
+              <w:t>d</w:t>
+            </w:r>
+            <w:r>
+              <w:t>efen</w:t>
             </w:r>
             <w:r>
               <w:t>s</w:t>
@@ -1012,6 +1181,7 @@
             <w:r>
               <w:t>eMultiplier</w:t>
             </w:r>
+            <w:proofErr w:type="spellEnd"/>
           </w:p>
         </w:tc>
       </w:tr>
@@ -1039,6 +1209,9 @@
             </w:r>
             <w:r>
               <w:t>eMultiplier()</w:t>
+            </w:r>
+            <w:r>
+              <w:t xml:space="preserve"> const</w:t>
             </w:r>
           </w:p>
           <w:p>
@@ -1113,6 +1286,9 @@
             <w:r>
               <w:t>+ double GetHpMultiplier()</w:t>
             </w:r>
+            <w:r>
+              <w:t xml:space="preserve"> const</w:t>
+            </w:r>
           </w:p>
           <w:p>
             <w:r>
@@ -1160,6 +1336,9 @@
             <w:r>
               <w:t>- virtual char specialty</w:t>
             </w:r>
+            <w:r>
+              <w:t xml:space="preserve"> = 0</w:t>
+            </w:r>
           </w:p>
           <w:p>
             <w:r>
@@ -1207,6 +1386,9 @@
             <w:r>
               <w:t>+ int GetAttack()</w:t>
             </w:r>
+            <w:r>
+              <w:t xml:space="preserve"> const</w:t>
+            </w:r>
           </w:p>
           <w:p>
             <w:r>
@@ -1217,6 +1399,9 @@
             <w:r>
               <w:t>+ int GetWeaponDamage()</w:t>
             </w:r>
+            <w:r>
+              <w:t xml:space="preserve"> const</w:t>
+            </w:r>
           </w:p>
           <w:p>
             <w:r>
@@ -1227,6 +1412,9 @@
             <w:r>
               <w:t>+ int GetDefense()</w:t>
             </w:r>
+            <w:r>
+              <w:t xml:space="preserve"> const</w:t>
+            </w:r>
           </w:p>
           <w:p>
             <w:r>
@@ -1237,6 +1425,9 @@
             <w:r>
               <w:t>+ int GetHp()</w:t>
             </w:r>
+            <w:r>
+              <w:t xml:space="preserve"> const</w:t>
+            </w:r>
           </w:p>
           <w:p>
             <w:r>
@@ -1246,6 +1437,9 @@
           <w:p>
             <w:r>
               <w:t>+ int GetLevel()</w:t>
+            </w:r>
+            <w:r>
+              <w:t xml:space="preserve"> const</w:t>
             </w:r>
           </w:p>
           <w:p>
@@ -1281,7 +1475,6 @@
               <w:jc w:val="center"/>
             </w:pPr>
             <w:r>
-              <w:lastRenderedPageBreak/>
               <w:t>Boss</w:t>
             </w:r>
             <w:r>
@@ -1332,23 +1525,43 @@
           </w:p>
           <w:p>
             <w:r>
-              <w:t>+ Boss(int level)</w:t>
+              <w:t xml:space="preserve">+ Boss(int </w:t>
+            </w:r>
+            <w:proofErr w:type="spellStart"/>
+            <w:r>
+              <w:t>lvl</w:t>
+            </w:r>
+            <w:proofErr w:type="spellEnd"/>
+            <w:r>
+              <w:t>)</w:t>
             </w:r>
           </w:p>
           <w:p>
             <w:r>
               <w:t>+ double GetAttackMultiplier()</w:t>
             </w:r>
-          </w:p>
-          <w:p>
-            <w:r>
-              <w:t>+ void SetAttackMultiplier()</w:t>
+            <w:r>
+              <w:t xml:space="preserve"> const</w:t>
+            </w:r>
+          </w:p>
+          <w:p>
+            <w:r>
+              <w:t>+ void SetAttackMultiplier(</w:t>
+            </w:r>
+            <w:r>
+              <w:t>double mult</w:t>
+            </w:r>
+            <w:r>
+              <w:t>)</w:t>
             </w:r>
           </w:p>
           <w:p>
             <w:r>
               <w:t>+ double GetDefenseMultiplier()</w:t>
             </w:r>
+            <w:r>
+              <w:t xml:space="preserve"> const</w:t>
+            </w:r>
           </w:p>
           <w:p>
             <w:r>
@@ -1359,10 +1572,19 @@
             <w:r>
               <w:t>+ double GetHpMultiplier()</w:t>
             </w:r>
-          </w:p>
-          <w:p>
-            <w:r>
-              <w:t>+ void SetHpMultiplier()</w:t>
+            <w:r>
+              <w:t xml:space="preserve"> const</w:t>
+            </w:r>
+          </w:p>
+          <w:p>
+            <w:r>
+              <w:t>+ void SetHpMultiplier(</w:t>
+            </w:r>
+            <w:r>
+              <w:t>double mult</w:t>
+            </w:r>
+            <w:r>
+              <w:t>)</w:t>
             </w:r>
           </w:p>
         </w:tc>
@@ -1436,10 +1658,19 @@
             <w:r>
               <w:t>+ double GetAttackMultiplier</w:t>
             </w:r>
-          </w:p>
-          <w:p>
-            <w:r>
-              <w:t>+ void SetAttackMultiplier(double att)</w:t>
+            <w:r>
+              <w:t>() const</w:t>
+            </w:r>
+          </w:p>
+          <w:p>
+            <w:r>
+              <w:t xml:space="preserve">+ void SetAttackMultiplier(double </w:t>
+            </w:r>
+            <w:r>
+              <w:t>mult</w:t>
+            </w:r>
+            <w:r>
+              <w:t>)</w:t>
             </w:r>
           </w:p>
         </w:tc>
@@ -1506,17 +1737,53 @@
           </w:p>
           <w:p>
             <w:r>
-              <w:t>+ Ork(int level)</w:t>
+              <w:t xml:space="preserve">+ </w:t>
+            </w:r>
+            <w:proofErr w:type="spellStart"/>
+            <w:r>
+              <w:t>Ork</w:t>
+            </w:r>
+            <w:proofErr w:type="spellEnd"/>
+            <w:r>
+              <w:t xml:space="preserve">(int </w:t>
+            </w:r>
+            <w:proofErr w:type="spellStart"/>
+            <w:r>
+              <w:t>l</w:t>
+            </w:r>
+            <w:r>
+              <w:t>vl</w:t>
+            </w:r>
+            <w:proofErr w:type="spellEnd"/>
+            <w:r>
+              <w:t>)</w:t>
             </w:r>
           </w:p>
           <w:p>
             <w:r>
               <w:t>+ double GetDefenseMultiplier()</w:t>
             </w:r>
-          </w:p>
-          <w:p>
-            <w:r>
-              <w:t>+ void SetDefenseMultiplier(double def)</w:t>
+            <w:r>
+              <w:t xml:space="preserve"> const</w:t>
+            </w:r>
+          </w:p>
+          <w:p>
+            <w:r>
+              <w:t xml:space="preserve">+ void </w:t>
+            </w:r>
+            <w:proofErr w:type="spellStart"/>
+            <w:r>
+              <w:t>SetDefenseMultiplier</w:t>
+            </w:r>
+            <w:proofErr w:type="spellEnd"/>
+            <w:r>
+              <w:t xml:space="preserve">(double </w:t>
+            </w:r>
+            <w:r>
+              <w:t>mult</w:t>
+            </w:r>
+            <w:r>
+              <w:t>)</w:t>
             </w:r>
           </w:p>
         </w:tc>
@@ -1583,17 +1850,37 @@
           </w:p>
           <w:p>
             <w:r>
-              <w:t>+ Troll(int level)</w:t>
+              <w:t xml:space="preserve">+ Troll(int </w:t>
+            </w:r>
+            <w:proofErr w:type="spellStart"/>
+            <w:r>
+              <w:t>l</w:t>
+            </w:r>
+            <w:r>
+              <w:t>vl</w:t>
+            </w:r>
+            <w:proofErr w:type="spellEnd"/>
+            <w:r>
+              <w:t>)</w:t>
             </w:r>
           </w:p>
           <w:p>
             <w:r>
               <w:t>+ double GetHpMultiplier()</w:t>
             </w:r>
-          </w:p>
-          <w:p>
-            <w:r>
-              <w:t>+ void SetHpMultiplier(double h)</w:t>
+            <w:r>
+              <w:t xml:space="preserve"> const</w:t>
+            </w:r>
+          </w:p>
+          <w:p>
+            <w:r>
+              <w:t xml:space="preserve">+ void SetHpMultiplier(double </w:t>
+            </w:r>
+            <w:r>
+              <w:t>mult</w:t>
+            </w:r>
+            <w:r>
+              <w:t>)</w:t>
             </w:r>
           </w:p>
         </w:tc>
@@ -1638,7 +1925,6 @@
               <w:jc w:val="center"/>
             </w:pPr>
             <w:r>
-              <w:lastRenderedPageBreak/>
               <w:t>CombatClass</w:t>
             </w:r>
           </w:p>
@@ -1657,7 +1943,16 @@
               <w:t>int</w:t>
             </w:r>
             <w:r>
-              <w:t xml:space="preserve"> damage</w:t>
+              <w:t xml:space="preserve"> </w:t>
+            </w:r>
+            <w:r>
+              <w:t xml:space="preserve">virtual </w:t>
+            </w:r>
+            <w:r>
+              <w:t>damage</w:t>
+            </w:r>
+            <w:r>
+              <w:t>Modifier</w:t>
             </w:r>
           </w:p>
           <w:p>
@@ -1673,7 +1968,13 @@
               <w:t xml:space="preserve">virtual </w:t>
             </w:r>
             <w:r>
-              <w:t>char class</w:t>
+              <w:t xml:space="preserve">char </w:t>
+            </w:r>
+            <w:r>
+              <w:t>_</w:t>
+            </w:r>
+            <w:r>
+              <w:t>class</w:t>
             </w:r>
           </w:p>
         </w:tc>
@@ -1690,18 +1991,36 @@
           </w:p>
           <w:p>
             <w:r>
-              <w:t>+ int GetDamage()</w:t>
-            </w:r>
-          </w:p>
-          <w:p>
-            <w:r>
-              <w:t>+ void SetDamage(int dmg)</w:t>
+              <w:t>+ int GetDamage</w:t>
+            </w:r>
+            <w:r>
+              <w:t>Modifier</w:t>
+            </w:r>
+            <w:r>
+              <w:t>()</w:t>
+            </w:r>
+            <w:r>
+              <w:t xml:space="preserve"> const</w:t>
+            </w:r>
+          </w:p>
+          <w:p>
+            <w:r>
+              <w:t>+ void SetDamage</w:t>
+            </w:r>
+            <w:r>
+              <w:t>Modifier</w:t>
+            </w:r>
+            <w:r>
+              <w:t>(int dmg)</w:t>
             </w:r>
           </w:p>
           <w:p>
             <w:r>
               <w:t>+ char GetType()</w:t>
             </w:r>
+            <w:r>
+              <w:t xml:space="preserve"> const</w:t>
+            </w:r>
           </w:p>
           <w:p>
             <w:r>
@@ -1712,6 +2031,9 @@
             <w:r>
               <w:t>+ char GetClass()</w:t>
             </w:r>
+            <w:r>
+              <w:t xml:space="preserve"> const</w:t>
+            </w:r>
           </w:p>
           <w:p>
             <w:r>
@@ -1721,6 +2043,9 @@
           <w:p>
             <w:r>
               <w:t>+ int GetLevel()</w:t>
+            </w:r>
+            <w:r>
+              <w:t xml:space="preserve"> const</w:t>
             </w:r>
           </w:p>
           <w:p>
@@ -1770,6 +2095,11 @@
           </w:tcPr>
           <w:p>
             <w:r>
+              <w:t>- int damageModifier</w:t>
+            </w:r>
+          </w:p>
+          <w:p>
+            <w:r>
               <w:t>- char type = ‘W’</w:t>
             </w:r>
           </w:p>
@@ -1827,6 +2157,11 @@
           </w:tcPr>
           <w:p>
             <w:r>
+              <w:t>- int damageModifier</w:t>
+            </w:r>
+          </w:p>
+          <w:p>
+            <w:r>
               <w:t>- char type = ‘A’</w:t>
             </w:r>
           </w:p>
@@ -1884,6 +2219,11 @@
           </w:tcPr>
           <w:p>
             <w:r>
+              <w:t>- int damageModifier</w:t>
+            </w:r>
+          </w:p>
+          <w:p>
+            <w:r>
               <w:t>- char type = ‘W’</w:t>
             </w:r>
           </w:p>
@@ -1960,27 +2300,56 @@
           </w:p>
           <w:p>
             <w:r>
-              <w:t>+ Item(Name)</w:t>
+              <w:t>+ Item(</w:t>
+            </w:r>
+            <w:r>
+              <w:t>string name</w:t>
+            </w:r>
+            <w:r>
+              <w:t>)</w:t>
+            </w:r>
+          </w:p>
+          <w:p>
+            <w:r>
+              <w:t>+ Item(string name, float price)</w:t>
             </w:r>
           </w:p>
           <w:p>
             <w:r>
               <w:t>+ string GetName()</w:t>
             </w:r>
-          </w:p>
-          <w:p>
-            <w:r>
-              <w:t>+ void SetName()</w:t>
+            <w:r>
+              <w:t xml:space="preserve"> const</w:t>
+            </w:r>
+          </w:p>
+          <w:p>
+            <w:r>
+              <w:t>+ void SetName(</w:t>
+            </w:r>
+            <w:r>
+              <w:t>string n</w:t>
+            </w:r>
+            <w:r>
+              <w:t>)</w:t>
             </w:r>
           </w:p>
           <w:p>
             <w:r>
               <w:t>+ float GetPrice()</w:t>
             </w:r>
-          </w:p>
-          <w:p>
-            <w:r>
-              <w:t>+ void SetPrice()</w:t>
+            <w:r>
+              <w:t xml:space="preserve"> const</w:t>
+            </w:r>
+          </w:p>
+          <w:p>
+            <w:r>
+              <w:t>+ void SetPrice(</w:t>
+            </w:r>
+            <w:r>
+              <w:t>float p</w:t>
+            </w:r>
+            <w:r>
+              <w:t>)</w:t>
             </w:r>
           </w:p>
         </w:tc>
@@ -1996,16 +2365,89 @@
         <w:jc w:val="center"/>
       </w:pPr>
     </w:p>
-    <w:p>
-      <w:pPr>
-        <w:jc w:val="center"/>
-      </w:pPr>
-    </w:p>
-    <w:p>
-      <w:pPr>
-        <w:jc w:val="center"/>
-      </w:pPr>
-    </w:p>
+    <w:p/>
+    <w:p/>
+    <w:tbl>
+      <w:tblPr>
+        <w:tblStyle w:val="TableGrid"/>
+        <w:tblW w:w="0" w:type="auto"/>
+        <w:tblLook w:val="04A0" w:firstRow="1" w:lastRow="0" w:firstColumn="1" w:lastColumn="0" w:noHBand="0" w:noVBand="1"/>
+      </w:tblPr>
+      <w:tblGrid>
+        <w:gridCol w:w="9350"/>
+      </w:tblGrid>
+      <w:tr>
+        <w:tc>
+          <w:tcPr>
+            <w:tcW w:w="9350" w:type="dxa"/>
+          </w:tcPr>
+          <w:p>
+            <w:pPr>
+              <w:jc w:val="center"/>
+            </w:pPr>
+            <w:r>
+              <w:t>Weapon</w:t>
+            </w:r>
+            <w:r>
+              <w:t xml:space="preserve"> (IS-A) : Item</w:t>
+            </w:r>
+          </w:p>
+        </w:tc>
+      </w:tr>
+      <w:tr>
+        <w:tc>
+          <w:tcPr>
+            <w:tcW w:w="9350" w:type="dxa"/>
+          </w:tcPr>
+          <w:p>
+            <w:r>
+              <w:t>- int damage</w:t>
+            </w:r>
+          </w:p>
+        </w:tc>
+      </w:tr>
+      <w:tr>
+        <w:tc>
+          <w:tcPr>
+            <w:tcW w:w="9350" w:type="dxa"/>
+          </w:tcPr>
+          <w:p>
+            <w:r>
+              <w:t>+ Weapon()</w:t>
+            </w:r>
+          </w:p>
+          <w:p>
+            <w:r>
+              <w:t>+ Weapon(string name)</w:t>
+            </w:r>
+          </w:p>
+          <w:p>
+            <w:r>
+              <w:t>+ Weapon(string name, float price)</w:t>
+            </w:r>
+          </w:p>
+          <w:p>
+            <w:r>
+              <w:t>+ int GetDamage()</w:t>
+            </w:r>
+            <w:r>
+              <w:t xml:space="preserve"> const</w:t>
+            </w:r>
+          </w:p>
+          <w:p>
+            <w:r>
+              <w:t>+ void SetDamage(</w:t>
+            </w:r>
+            <w:r>
+              <w:t>int dmg</w:t>
+            </w:r>
+            <w:r>
+              <w:t>)</w:t>
+            </w:r>
+          </w:p>
+        </w:tc>
+      </w:tr>
+    </w:tbl>
     <w:p>
       <w:pPr>
         <w:jc w:val="center"/>
@@ -2030,8 +2472,7 @@
               <w:jc w:val="center"/>
             </w:pPr>
             <w:r>
-              <w:lastRenderedPageBreak/>
-              <w:t>Weapon</w:t>
+              <w:t>Armor</w:t>
             </w:r>
             <w:r>
               <w:t xml:space="preserve"> (IS-A) : Item</w:t>
@@ -2046,39 +2487,60 @@
           </w:tcPr>
           <w:p>
             <w:r>
-              <w:t>- int damage</w:t>
-            </w:r>
-          </w:p>
-        </w:tc>
-      </w:tr>
-      <w:tr>
-        <w:tc>
-          <w:tcPr>
-            <w:tcW w:w="9350" w:type="dxa"/>
-          </w:tcPr>
-          <w:p>
-            <w:r>
-              <w:t>+ Weapon()</w:t>
-            </w:r>
-          </w:p>
-          <w:p>
-            <w:r>
-              <w:t>+ Weapon(string name)</w:t>
-            </w:r>
-          </w:p>
-          <w:p>
-            <w:r>
-              <w:t>+ Weapon(string name, float price)</w:t>
-            </w:r>
-          </w:p>
-          <w:p>
-            <w:r>
-              <w:t>+ int GetDamage()</w:t>
-            </w:r>
-          </w:p>
-          <w:p>
-            <w:r>
-              <w:t>+ void SetDamage()</w:t>
+              <w:t>- int defense</w:t>
+            </w:r>
+          </w:p>
+        </w:tc>
+      </w:tr>
+      <w:tr>
+        <w:tc>
+          <w:tcPr>
+            <w:tcW w:w="9350" w:type="dxa"/>
+          </w:tcPr>
+          <w:p>
+            <w:r>
+              <w:t>+ Armor()</w:t>
+            </w:r>
+          </w:p>
+          <w:p>
+            <w:r>
+              <w:t>+ Armor(string name)</w:t>
+            </w:r>
+          </w:p>
+          <w:p>
+            <w:r>
+              <w:t>+ Armor(</w:t>
+            </w:r>
+            <w:r>
+              <w:t>string</w:t>
+            </w:r>
+            <w:r>
+              <w:t xml:space="preserve"> </w:t>
+            </w:r>
+            <w:r>
+              <w:t>name, float price</w:t>
+            </w:r>
+            <w:r>
+              <w:t>)</w:t>
+            </w:r>
+          </w:p>
+          <w:p>
+            <w:r>
+              <w:t>+ int GetDefense()</w:t>
+            </w:r>
+            <w:r>
+              <w:t xml:space="preserve"> const</w:t>
+            </w:r>
+          </w:p>
+          <w:p>
+            <w:r>
+              <w:t>+ void SetDefense(</w:t>
+            </w:r>
+            <w:r>
+              <w:t>int def</w:t>
+            </w:r>
+            <w:r>
+              <w:t>)</w:t>
             </w:r>
           </w:p>
         </w:tc>
@@ -2108,7 +2570,7 @@
               <w:jc w:val="center"/>
             </w:pPr>
             <w:r>
-              <w:t>Armor</w:t>
+              <w:t>Potion</w:t>
             </w:r>
             <w:r>
               <w:t xml:space="preserve"> (IS-A) : Item</w:t>
@@ -2123,83 +2585,16 @@
           </w:tcPr>
           <w:p>
             <w:r>
-              <w:t>- int defense</w:t>
-            </w:r>
-          </w:p>
-        </w:tc>
-      </w:tr>
-      <w:tr>
-        <w:tc>
-          <w:tcPr>
-            <w:tcW w:w="9350" w:type="dxa"/>
-          </w:tcPr>
-          <w:p>
-            <w:r>
-              <w:t>+ Armor()</w:t>
-            </w:r>
-          </w:p>
-          <w:p>
-            <w:r>
-              <w:t>+ Armor(int defense)</w:t>
-            </w:r>
-          </w:p>
-          <w:p>
-            <w:r>
-              <w:t>+ int GetDefense()</w:t>
-            </w:r>
-          </w:p>
-          <w:p>
-            <w:r>
-              <w:t>+ void SetDefense()</w:t>
-            </w:r>
-          </w:p>
-        </w:tc>
-      </w:tr>
-    </w:tbl>
-    <w:p>
-      <w:pPr>
-        <w:jc w:val="center"/>
-      </w:pPr>
-    </w:p>
-    <w:tbl>
-      <w:tblPr>
-        <w:tblStyle w:val="TableGrid"/>
-        <w:tblW w:w="0" w:type="auto"/>
-        <w:tblLook w:val="04A0" w:firstRow="1" w:lastRow="0" w:firstColumn="1" w:lastColumn="0" w:noHBand="0" w:noVBand="1"/>
-      </w:tblPr>
-      <w:tblGrid>
-        <w:gridCol w:w="9350"/>
-      </w:tblGrid>
-      <w:tr>
-        <w:tc>
-          <w:tcPr>
-            <w:tcW w:w="9350" w:type="dxa"/>
-          </w:tcPr>
-          <w:p>
-            <w:pPr>
-              <w:jc w:val="center"/>
-            </w:pPr>
-            <w:r>
-              <w:t>Potion</w:t>
-            </w:r>
-            <w:r>
-              <w:t xml:space="preserve"> (IS-A) : Item</w:t>
-            </w:r>
-          </w:p>
-        </w:tc>
-      </w:tr>
-      <w:tr>
-        <w:tc>
-          <w:tcPr>
-            <w:tcW w:w="9350" w:type="dxa"/>
-          </w:tcPr>
-          <w:p>
-            <w:r>
               <w:t>- int quantity</w:t>
             </w:r>
           </w:p>
           <w:p>
             <w:r>
+              <w:t>- int effect;</w:t>
+            </w:r>
+          </w:p>
+          <w:p>
+            <w:r>
               <w:t>- double effectMultiplier</w:t>
             </w:r>
           </w:p>
@@ -2217,156 +2612,52 @@
           </w:p>
           <w:p>
             <w:r>
-              <w:t>+ void ActivateEffect()</w:t>
-            </w:r>
-          </w:p>
-          <w:p>
-            <w:r>
-              <w:t>+ double GetEffectMultiplier()</w:t>
-            </w:r>
-          </w:p>
-        </w:tc>
-      </w:tr>
-    </w:tbl>
-    <w:p>
-      <w:pPr>
-        <w:jc w:val="center"/>
-      </w:pPr>
-    </w:p>
-    <w:tbl>
-      <w:tblPr>
-        <w:tblStyle w:val="TableGrid"/>
-        <w:tblW w:w="0" w:type="auto"/>
-        <w:tblLook w:val="04A0" w:firstRow="1" w:lastRow="0" w:firstColumn="1" w:lastColumn="0" w:noHBand="0" w:noVBand="1"/>
-      </w:tblPr>
-      <w:tblGrid>
-        <w:gridCol w:w="9350"/>
-      </w:tblGrid>
-      <w:tr>
-        <w:tc>
-          <w:tcPr>
-            <w:tcW w:w="9350" w:type="dxa"/>
-          </w:tcPr>
-          <w:p>
-            <w:pPr>
-              <w:jc w:val="center"/>
-            </w:pPr>
-            <w:r>
-              <w:t>HealingPotion (IS-A) : Potion</w:t>
-            </w:r>
-          </w:p>
-        </w:tc>
-      </w:tr>
-      <w:tr>
-        <w:tc>
-          <w:tcPr>
-            <w:tcW w:w="9350" w:type="dxa"/>
-          </w:tcPr>
-          <w:p>
-            <w:r>
-              <w:t xml:space="preserve">- </w:t>
-            </w:r>
-            <w:r>
-              <w:t>int healing</w:t>
-            </w:r>
-          </w:p>
-        </w:tc>
-      </w:tr>
-      <w:tr>
-        <w:tc>
-          <w:tcPr>
-            <w:tcW w:w="9350" w:type="dxa"/>
-          </w:tcPr>
-          <w:p>
-            <w:r>
-              <w:t>+ HealingPotion()</w:t>
-            </w:r>
-          </w:p>
-          <w:p>
-            <w:r>
-              <w:t>+ int GetHealing()</w:t>
-            </w:r>
-          </w:p>
-          <w:p>
-            <w:r>
-              <w:t>+ void SetHealing()</w:t>
-            </w:r>
-          </w:p>
-        </w:tc>
-      </w:tr>
-    </w:tbl>
-    <w:p>
-      <w:pPr>
-        <w:jc w:val="center"/>
-      </w:pPr>
-    </w:p>
-    <w:tbl>
-      <w:tblPr>
-        <w:tblStyle w:val="TableGrid"/>
-        <w:tblW w:w="0" w:type="auto"/>
-        <w:tblLook w:val="04A0" w:firstRow="1" w:lastRow="0" w:firstColumn="1" w:lastColumn="0" w:noHBand="0" w:noVBand="1"/>
-      </w:tblPr>
-      <w:tblGrid>
-        <w:gridCol w:w="9350"/>
-      </w:tblGrid>
-      <w:tr>
-        <w:tc>
-          <w:tcPr>
-            <w:tcW w:w="9350" w:type="dxa"/>
-          </w:tcPr>
-          <w:p>
-            <w:pPr>
-              <w:jc w:val="center"/>
-            </w:pPr>
-            <w:r>
-              <w:t>XpBoost</w:t>
-            </w:r>
-            <w:r>
-              <w:t>Potion (IS-A) : Potion</w:t>
-            </w:r>
-          </w:p>
-        </w:tc>
-      </w:tr>
-      <w:tr>
-        <w:tc>
-          <w:tcPr>
-            <w:tcW w:w="9350" w:type="dxa"/>
-          </w:tcPr>
-          <w:p>
-            <w:r>
-              <w:t>- int xpBoost</w:t>
-            </w:r>
-          </w:p>
-        </w:tc>
-      </w:tr>
-      <w:tr>
-        <w:tc>
-          <w:tcPr>
-            <w:tcW w:w="9350" w:type="dxa"/>
-          </w:tcPr>
-          <w:p>
-            <w:r>
-              <w:t>+ XpBoostPotion()</w:t>
-            </w:r>
-          </w:p>
-          <w:p>
-            <w:r>
-              <w:t>+ int GetXpBoost</w:t>
+              <w:t>+ Potion(string name)</w:t>
+            </w:r>
+          </w:p>
+          <w:p>
+            <w:r>
+              <w:t xml:space="preserve">+ Potion(string name, </w:t>
+            </w:r>
+            <w:r>
+              <w:t>float</w:t>
+            </w:r>
+            <w:r>
+              <w:t xml:space="preserve"> price)</w:t>
+            </w:r>
+          </w:p>
+          <w:p>
+            <w:r>
+              <w:t>+ void SetEffect</w:t>
             </w:r>
             <w:bookmarkStart w:id="0" w:name="_GoBack"/>
             <w:bookmarkEnd w:id="0"/>
             <w:r>
-              <w:t>()</w:t>
-            </w:r>
-          </w:p>
-          <w:p>
-            <w:r>
-              <w:t>+ void SetXpBoost()</w:t>
+              <w:t>(int eff)</w:t>
+            </w:r>
+          </w:p>
+          <w:p>
+            <w:r>
+              <w:t>+ void ActivateEffect()</w:t>
+            </w:r>
+          </w:p>
+          <w:p>
+            <w:r>
+              <w:t>+ double GetEffectMultiplier()</w:t>
+            </w:r>
+            <w:r>
+              <w:t xml:space="preserve"> const</w:t>
+            </w:r>
+          </w:p>
+          <w:p>
+            <w:r>
+              <w:t>+ void SetEffectMultiplier(double mult)</w:t>
             </w:r>
           </w:p>
         </w:tc>
       </w:tr>
     </w:tbl>
+    <w:p/>
     <w:p>
       <w:pPr>
         <w:jc w:val="center"/>

</xml_diff>